<commit_message>
Change footnotes symbols and capitalized headers for resubmission
</commit_message>
<xml_diff>
--- a/Output/Report_FigTab.docx
+++ b/Output/Report_FigTab.docx
@@ -1,6 +1,6 @@
 
 <file path=word/document.xml><?xml version="1.0" encoding="utf-8"?>
-<w:document xmlns:w="http://schemas.openxmlformats.org/wordprocessingml/2006/main" xmlns:w15="http://schemas.microsoft.com/office/word/2012/wordml" xmlns:r="http://schemas.openxmlformats.org/officeDocument/2006/relationships" xmlns:m="http://schemas.openxmlformats.org/officeDocument/2006/math" xmlns:w14="http://schemas.microsoft.com/office/word/2010/wordml" xmlns:wp="http://schemas.openxmlformats.org/drawingml/2006/wordprocessingDrawing" xmlns:a="http://schemas.openxmlformats.org/drawingml/2006/main" xmlns:wp14="http://schemas.microsoft.com/office/word/2010/wordprocessingDrawing" xmlns:mc="http://schemas.openxmlformats.org/markup-compatibility/2006" xmlns:sl="http://schemas.openxmlformats.org/schemaLibrary/2006/main" xmlns:wne="http://schemas.microsoft.com/office/word/2006/wordml" xmlns:c="http://schemas.openxmlformats.org/drawingml/2006/chart" xmlns:cdr="http://schemas.openxmlformats.org/drawingml/2006/chartDrawing" xmlns:c14="http://schemas.microsoft.com/office/drawing/2007/8/2/chart" xmlns:dgm="http://schemas.openxmlformats.org/drawingml/2006/diagram" xmlns:pic="http://schemas.openxmlformats.org/drawingml/2006/picture" xmlns:xdr="http://schemas.openxmlformats.org/drawingml/2006/spreadsheetDrawing" xmlns:dsp="http://schemas.microsoft.com/office/drawing/2008/diagram" xmlns:xvml="urn:schemas-microsoft-com:office:excel" xmlns:o="urn:schemas-microsoft-com:office:office" xmlns:v="urn:schemas-microsoft-com:vml" xmlns:w10="urn:schemas-microsoft-com:office:word" xmlns:pvml="urn:schemas-microsoft-com:office:powerpoint" xmlns:cppr="http://schemas.microsoft.com/office/2006/coverPageProps" xmlns:odx="http://opendope.org/xpaths" xmlns:odc="http://opendope.org/conditions" xmlns:odq="http://opendope.org/questions" xmlns:oda="http://opendope.org/answers" xmlns:odi="http://opendope.org/components" xmlns:odgm="http://opendope.org/SmartArt/DataHierarchy" xmlns:b="http://schemas.openxmlformats.org/officeDocument/2006/bibliography" xmlns:w16se="http://schemas.microsoft.com/office/word/2015/wordml/symex" xmlns:w16cid="http://schemas.microsoft.com/office/word/2016/wordml/cid" xmlns:wetp="http://schemas.microsoft.com/office/webextensions/taskpanes/2010/11" xmlns:we="http://schemas.microsoft.com/office/webextensions/webextension/2010/11" xmlns:comp="http://schemas.openxmlformats.org/drawingml/2006/compatibility" xmlns:lc="http://schemas.openxmlformats.org/drawingml/2006/lockedCanvas">
+<w:document xmlns:w="http://schemas.openxmlformats.org/wordprocessingml/2006/main" xmlns:w15="http://schemas.microsoft.com/office/word/2012/wordml" xmlns:r="http://schemas.openxmlformats.org/officeDocument/2006/relationships" xmlns:w14="http://schemas.microsoft.com/office/word/2010/wordml" xmlns:wp="http://schemas.openxmlformats.org/drawingml/2006/wordprocessingDrawing" xmlns:a="http://schemas.openxmlformats.org/drawingml/2006/main" xmlns:wp14="http://schemas.microsoft.com/office/word/2010/wordprocessingDrawing" xmlns:m="http://schemas.openxmlformats.org/officeDocument/2006/math" xmlns:mc="http://schemas.openxmlformats.org/markup-compatibility/2006" xmlns:sl="http://schemas.openxmlformats.org/schemaLibrary/2006/main" xmlns:wne="http://schemas.microsoft.com/office/word/2006/wordml" xmlns:cdr="http://schemas.openxmlformats.org/drawingml/2006/chartDrawing" xmlns:c="http://schemas.openxmlformats.org/drawingml/2006/chart" xmlns:c14="http://schemas.microsoft.com/office/drawing/2007/8/2/chart" xmlns:dgm="http://schemas.openxmlformats.org/drawingml/2006/diagram" xmlns:pic="http://schemas.openxmlformats.org/drawingml/2006/picture" xmlns:xdr="http://schemas.openxmlformats.org/drawingml/2006/spreadsheetDrawing" xmlns:dsp="http://schemas.microsoft.com/office/drawing/2008/diagram" xmlns:xvml="urn:schemas-microsoft-com:office:excel" xmlns:o="urn:schemas-microsoft-com:office:office" xmlns:v="urn:schemas-microsoft-com:vml" xmlns:w10="urn:schemas-microsoft-com:office:word" xmlns:pvml="urn:schemas-microsoft-com:office:powerpoint" xmlns:cppr="http://schemas.microsoft.com/office/2006/coverPageProps" xmlns:odx="http://opendope.org/xpaths" xmlns:odc="http://opendope.org/conditions" xmlns:odq="http://opendope.org/questions" xmlns:oda="http://opendope.org/answers" xmlns:odi="http://opendope.org/components" xmlns:odgm="http://opendope.org/SmartArt/DataHierarchy" xmlns:b="http://schemas.openxmlformats.org/officeDocument/2006/bibliography" xmlns:w16se="http://schemas.microsoft.com/office/word/2015/wordml/symex" xmlns:w16cid="http://schemas.microsoft.com/office/word/2016/wordml/cid" xmlns:wetp="http://schemas.microsoft.com/office/webextensions/taskpanes/2010/11" xmlns:we="http://schemas.microsoft.com/office/webextensions/webextension/2010/11" xmlns:comp="http://schemas.openxmlformats.org/drawingml/2006/compatibility" xmlns:lc="http://schemas.openxmlformats.org/drawingml/2006/lockedCanvas">
   <w:body>
     <w:p>
       <w:pPr>
@@ -1216,7 +1216,7 @@
           <w:color w:val="000000"/>
           <w:sz w:val="20"/>
         </w:rPr>
-        <w:t xml:space="preserve"> * # § See table 1 footnotes.</w:t>
+        <w:t xml:space="preserve"> * † ‡ See table 1 footnotes.</w:t>
       </w:r>
     </w:p>
     <w:p>
@@ -1314,7 +1314,7 @@
           <w:color w:val="000000"/>
           <w:sz w:val="20"/>
         </w:rPr>
-        <w:t xml:space="preserve"> Kaplan-Meier survival curves by hibernation % (above versus below median) for the included patients who underwent intervention (A) and for all patients (B). Follow-up started at date of intervention (A) and date of PET scan (B), respectively. Number of patients at risk are shown below each figure. </w:t>
+        <w:t xml:space="preserve"> Kaplan-Meier survival curves by hibernation % (above versus below median) for the included patients who underwent intervention (a) and for all patients (b). Follow-up started at date of intervention (a) and date of PET scan (b), respectively. Number of patients at risk are shown below each figure. </w:t>
       </w:r>
     </w:p>
     <w:p>
@@ -3199,7 +3199,7 @@
                 <w:color w:val="000000"/>
                 <w:sz w:val="20"/>
               </w:rPr>
-              <w:t xml:space="preserve">- Area of intervention #</w:t>
+              <w:t xml:space="preserve">- Area of intervention †</w:t>
             </w:r>
           </w:p>
         </w:tc>
@@ -3415,7 +3415,7 @@
                 <w:color w:val="000000"/>
                 <w:sz w:val="20"/>
               </w:rPr>
-              <w:t xml:space="preserve">- Area of intervention §</w:t>
+              <w:t xml:space="preserve">- Area of intervention ‡</w:t>
             </w:r>
           </w:p>
         </w:tc>
@@ -3496,7 +3496,7 @@
           <w:color w:val="000000"/>
           <w:sz w:val="20"/>
         </w:rPr>
-        <w:t xml:space="preserve"> Values are shown as mean (SD), n (%) or median (IQR range 25th to 75th percentile). * Number of segments in area of intervention (up to 17) with at least 10% hibernating tissue divided by the number of coronary arteries intervened upon. Example: 3 hibernating segments in LAD + 1 in RCA / 2 arteries = 2. # Average coronary flow reserve across the area(s) of intervention. § Average myocardial glucose uptake across area(s) of intervention.</w:t>
+        <w:t xml:space="preserve"> Values are shown as mean (SD), n (%) or median (IQR range 25th to 75th percentile). * Number of segments in area of intervention (up to 17) with at least 10% hibernating tissue divided by the number of coronary arteries intervened upon. Example: 3 hibernating segments in LAD + 1 in RCA / 2 arteries = 2. † Average coronary flow reserve across the area(s) of intervention. ‡ Average myocardial glucose uptake across area(s) of intervention.</w:t>
       </w:r>
     </w:p>
     <w:p>
@@ -7085,7 +7085,7 @@
                 <w:color w:val="000000"/>
                 <w:sz w:val="20"/>
               </w:rPr>
-              <w:t xml:space="preserve">- Area of intervention #</w:t>
+              <w:t xml:space="preserve">- Area of intervention †</w:t>
             </w:r>
           </w:p>
         </w:tc>
@@ -7509,7 +7509,7 @@
                 <w:color w:val="000000"/>
                 <w:sz w:val="20"/>
               </w:rPr>
-              <w:t xml:space="preserve">- Area of intervention §</w:t>
+              <w:t xml:space="preserve">- Area of intervention ‡</w:t>
             </w:r>
           </w:p>
         </w:tc>
@@ -7642,7 +7642,7 @@
           <w:color w:val="000000"/>
           <w:sz w:val="20"/>
         </w:rPr>
-        <w:t xml:space="preserve"> P-values for differences were calculated using Fisher's exact test (sex, diabetes, type of intervention, and area of intervention), Student's t-test (age and ejection-fraction), and Wilcoxon rank-sum test (remaining variables). * # § See table 1 footnotes.</w:t>
+        <w:t xml:space="preserve"> P-values for differences were calculated using Fisher's exact test (sex, diabetes, type of intervention, and area of intervention), Student's t-test (age and ejection-fraction), and Wilcoxon rank-sum test (remaining variables). * † ‡ See table 1 footnotes.</w:t>
       </w:r>
     </w:p>
     <w:sectPr>
@@ -7656,7 +7656,7 @@
 </file>
 
 <file path=word/footer-pfooter.xml><?xml version="1.0" encoding="utf-8"?>
-<w:ftr xmlns:w="http://schemas.openxmlformats.org/wordprocessingml/2006/main" xmlns:w15="http://schemas.microsoft.com/office/word/2012/wordml" xmlns:r="http://schemas.openxmlformats.org/officeDocument/2006/relationships" xmlns:m="http://schemas.openxmlformats.org/officeDocument/2006/math" xmlns:w14="http://schemas.microsoft.com/office/word/2010/wordml" xmlns:wp="http://schemas.openxmlformats.org/drawingml/2006/wordprocessingDrawing" xmlns:a="http://schemas.openxmlformats.org/drawingml/2006/main" xmlns:wp14="http://schemas.microsoft.com/office/word/2010/wordprocessingDrawing" xmlns:mc="http://schemas.openxmlformats.org/markup-compatibility/2006" xmlns:sl="http://schemas.openxmlformats.org/schemaLibrary/2006/main" xmlns:wne="http://schemas.microsoft.com/office/word/2006/wordml" xmlns:c="http://schemas.openxmlformats.org/drawingml/2006/chart" xmlns:cdr="http://schemas.openxmlformats.org/drawingml/2006/chartDrawing" xmlns:c14="http://schemas.microsoft.com/office/drawing/2007/8/2/chart" xmlns:dgm="http://schemas.openxmlformats.org/drawingml/2006/diagram" xmlns:pic="http://schemas.openxmlformats.org/drawingml/2006/picture" xmlns:xdr="http://schemas.openxmlformats.org/drawingml/2006/spreadsheetDrawing" xmlns:dsp="http://schemas.microsoft.com/office/drawing/2008/diagram" xmlns:xvml="urn:schemas-microsoft-com:office:excel" xmlns:o="urn:schemas-microsoft-com:office:office" xmlns:v="urn:schemas-microsoft-com:vml" xmlns:w10="urn:schemas-microsoft-com:office:word" xmlns:pvml="urn:schemas-microsoft-com:office:powerpoint" xmlns:cppr="http://schemas.microsoft.com/office/2006/coverPageProps" xmlns:odx="http://opendope.org/xpaths" xmlns:odc="http://opendope.org/conditions" xmlns:odq="http://opendope.org/questions" xmlns:oda="http://opendope.org/answers" xmlns:odi="http://opendope.org/components" xmlns:odgm="http://opendope.org/SmartArt/DataHierarchy" xmlns:b="http://schemas.openxmlformats.org/officeDocument/2006/bibliography" xmlns:w16se="http://schemas.microsoft.com/office/word/2015/wordml/symex" xmlns:w16cid="http://schemas.microsoft.com/office/word/2016/wordml/cid" xmlns:wetp="http://schemas.microsoft.com/office/webextensions/taskpanes/2010/11" xmlns:we="http://schemas.microsoft.com/office/webextensions/webextension/2010/11" xmlns:comp="http://schemas.openxmlformats.org/drawingml/2006/compatibility" xmlns:lc="http://schemas.openxmlformats.org/drawingml/2006/lockedCanvas">
+<w:ftr xmlns:w="http://schemas.openxmlformats.org/wordprocessingml/2006/main" xmlns:w15="http://schemas.microsoft.com/office/word/2012/wordml" xmlns:r="http://schemas.openxmlformats.org/officeDocument/2006/relationships" xmlns:w14="http://schemas.microsoft.com/office/word/2010/wordml" xmlns:wp="http://schemas.openxmlformats.org/drawingml/2006/wordprocessingDrawing" xmlns:a="http://schemas.openxmlformats.org/drawingml/2006/main" xmlns:wp14="http://schemas.microsoft.com/office/word/2010/wordprocessingDrawing" xmlns:m="http://schemas.openxmlformats.org/officeDocument/2006/math" xmlns:mc="http://schemas.openxmlformats.org/markup-compatibility/2006" xmlns:sl="http://schemas.openxmlformats.org/schemaLibrary/2006/main" xmlns:wne="http://schemas.microsoft.com/office/word/2006/wordml" xmlns:cdr="http://schemas.openxmlformats.org/drawingml/2006/chartDrawing" xmlns:c="http://schemas.openxmlformats.org/drawingml/2006/chart" xmlns:c14="http://schemas.microsoft.com/office/drawing/2007/8/2/chart" xmlns:dgm="http://schemas.openxmlformats.org/drawingml/2006/diagram" xmlns:pic="http://schemas.openxmlformats.org/drawingml/2006/picture" xmlns:xdr="http://schemas.openxmlformats.org/drawingml/2006/spreadsheetDrawing" xmlns:dsp="http://schemas.microsoft.com/office/drawing/2008/diagram" xmlns:xvml="urn:schemas-microsoft-com:office:excel" xmlns:o="urn:schemas-microsoft-com:office:office" xmlns:v="urn:schemas-microsoft-com:vml" xmlns:w10="urn:schemas-microsoft-com:office:word" xmlns:pvml="urn:schemas-microsoft-com:office:powerpoint" xmlns:cppr="http://schemas.microsoft.com/office/2006/coverPageProps" xmlns:odx="http://opendope.org/xpaths" xmlns:odc="http://opendope.org/conditions" xmlns:odq="http://opendope.org/questions" xmlns:oda="http://opendope.org/answers" xmlns:odi="http://opendope.org/components" xmlns:odgm="http://opendope.org/SmartArt/DataHierarchy" xmlns:b="http://schemas.openxmlformats.org/officeDocument/2006/bibliography" xmlns:w16se="http://schemas.microsoft.com/office/word/2015/wordml/symex" xmlns:w16cid="http://schemas.microsoft.com/office/word/2016/wordml/cid" xmlns:wetp="http://schemas.microsoft.com/office/webextensions/taskpanes/2010/11" xmlns:we="http://schemas.microsoft.com/office/webextensions/webextension/2010/11" xmlns:comp="http://schemas.openxmlformats.org/drawingml/2006/compatibility" xmlns:lc="http://schemas.openxmlformats.org/drawingml/2006/lockedCanvas">
   <w:p>
     <w:r>
       <w:t/>
@@ -7688,7 +7688,7 @@
 </file>
 
 <file path=word/styles.xml><?xml version="1.0" encoding="utf-8"?>
-<w:styles xmlns:w="http://schemas.openxmlformats.org/wordprocessingml/2006/main" xmlns:w15="http://schemas.microsoft.com/office/word/2012/wordml" xmlns:r="http://schemas.openxmlformats.org/officeDocument/2006/relationships" xmlns:m="http://schemas.openxmlformats.org/officeDocument/2006/math" xmlns:w14="http://schemas.microsoft.com/office/word/2010/wordml" xmlns:wp="http://schemas.openxmlformats.org/drawingml/2006/wordprocessingDrawing" xmlns:a="http://schemas.openxmlformats.org/drawingml/2006/main" xmlns:wp14="http://schemas.microsoft.com/office/word/2010/wordprocessingDrawing" xmlns:mc="http://schemas.openxmlformats.org/markup-compatibility/2006" xmlns:sl="http://schemas.openxmlformats.org/schemaLibrary/2006/main" xmlns:wne="http://schemas.microsoft.com/office/word/2006/wordml" xmlns:c="http://schemas.openxmlformats.org/drawingml/2006/chart" xmlns:cdr="http://schemas.openxmlformats.org/drawingml/2006/chartDrawing" xmlns:c14="http://schemas.microsoft.com/office/drawing/2007/8/2/chart" xmlns:dgm="http://schemas.openxmlformats.org/drawingml/2006/diagram" xmlns:pic="http://schemas.openxmlformats.org/drawingml/2006/picture" xmlns:xdr="http://schemas.openxmlformats.org/drawingml/2006/spreadsheetDrawing" xmlns:dsp="http://schemas.microsoft.com/office/drawing/2008/diagram" xmlns:xvml="urn:schemas-microsoft-com:office:excel" xmlns:o="urn:schemas-microsoft-com:office:office" xmlns:v="urn:schemas-microsoft-com:vml" xmlns:w10="urn:schemas-microsoft-com:office:word" xmlns:pvml="urn:schemas-microsoft-com:office:powerpoint" xmlns:cppr="http://schemas.microsoft.com/office/2006/coverPageProps" xmlns:odx="http://opendope.org/xpaths" xmlns:odc="http://opendope.org/conditions" xmlns:odq="http://opendope.org/questions" xmlns:oda="http://opendope.org/answers" xmlns:odi="http://opendope.org/components" xmlns:odgm="http://opendope.org/SmartArt/DataHierarchy" xmlns:b="http://schemas.openxmlformats.org/officeDocument/2006/bibliography" xmlns:w16se="http://schemas.microsoft.com/office/word/2015/wordml/symex" xmlns:w16cid="http://schemas.microsoft.com/office/word/2016/wordml/cid" xmlns:wetp="http://schemas.microsoft.com/office/webextensions/taskpanes/2010/11" xmlns:we="http://schemas.microsoft.com/office/webextensions/webextension/2010/11" xmlns:comp="http://schemas.openxmlformats.org/drawingml/2006/compatibility" xmlns:lc="http://schemas.openxmlformats.org/drawingml/2006/lockedCanvas">
+<w:styles xmlns:w="http://schemas.openxmlformats.org/wordprocessingml/2006/main" xmlns:w15="http://schemas.microsoft.com/office/word/2012/wordml" xmlns:r="http://schemas.openxmlformats.org/officeDocument/2006/relationships" xmlns:w14="http://schemas.microsoft.com/office/word/2010/wordml" xmlns:wp="http://schemas.openxmlformats.org/drawingml/2006/wordprocessingDrawing" xmlns:a="http://schemas.openxmlformats.org/drawingml/2006/main" xmlns:wp14="http://schemas.microsoft.com/office/word/2010/wordprocessingDrawing" xmlns:m="http://schemas.openxmlformats.org/officeDocument/2006/math" xmlns:mc="http://schemas.openxmlformats.org/markup-compatibility/2006" xmlns:sl="http://schemas.openxmlformats.org/schemaLibrary/2006/main" xmlns:wne="http://schemas.microsoft.com/office/word/2006/wordml" xmlns:cdr="http://schemas.openxmlformats.org/drawingml/2006/chartDrawing" xmlns:c="http://schemas.openxmlformats.org/drawingml/2006/chart" xmlns:c14="http://schemas.microsoft.com/office/drawing/2007/8/2/chart" xmlns:dgm="http://schemas.openxmlformats.org/drawingml/2006/diagram" xmlns:pic="http://schemas.openxmlformats.org/drawingml/2006/picture" xmlns:xdr="http://schemas.openxmlformats.org/drawingml/2006/spreadsheetDrawing" xmlns:dsp="http://schemas.microsoft.com/office/drawing/2008/diagram" xmlns:xvml="urn:schemas-microsoft-com:office:excel" xmlns:o="urn:schemas-microsoft-com:office:office" xmlns:v="urn:schemas-microsoft-com:vml" xmlns:w10="urn:schemas-microsoft-com:office:word" xmlns:pvml="urn:schemas-microsoft-com:office:powerpoint" xmlns:cppr="http://schemas.microsoft.com/office/2006/coverPageProps" xmlns:odx="http://opendope.org/xpaths" xmlns:odc="http://opendope.org/conditions" xmlns:odq="http://opendope.org/questions" xmlns:oda="http://opendope.org/answers" xmlns:odi="http://opendope.org/components" xmlns:odgm="http://opendope.org/SmartArt/DataHierarchy" xmlns:b="http://schemas.openxmlformats.org/officeDocument/2006/bibliography" xmlns:w16se="http://schemas.microsoft.com/office/word/2015/wordml/symex" xmlns:w16cid="http://schemas.microsoft.com/office/word/2016/wordml/cid" xmlns:wetp="http://schemas.microsoft.com/office/webextensions/taskpanes/2010/11" xmlns:we="http://schemas.microsoft.com/office/webextensions/webextension/2010/11" xmlns:comp="http://schemas.openxmlformats.org/drawingml/2006/compatibility" xmlns:lc="http://schemas.openxmlformats.org/drawingml/2006/lockedCanvas">
   <w:docDefaults>
     <w:rPrDefault>
       <w:rPr>

</xml_diff>

<commit_message>
3.1 - Changed IQR to range in tables
</commit_message>
<xml_diff>
--- a/Output/Report_FigTab.docx
+++ b/Output/Report_FigTab.docx
@@ -1,6 +1,6 @@
 
 <file path=word/document.xml><?xml version="1.0" encoding="utf-8"?>
-<w:document xmlns:w="http://schemas.openxmlformats.org/wordprocessingml/2006/main" xmlns:w15="http://schemas.microsoft.com/office/word/2012/wordml" xmlns:r="http://schemas.openxmlformats.org/officeDocument/2006/relationships" xmlns:w14="http://schemas.microsoft.com/office/word/2010/wordml" xmlns:wp="http://schemas.openxmlformats.org/drawingml/2006/wordprocessingDrawing" xmlns:a="http://schemas.openxmlformats.org/drawingml/2006/main" xmlns:wp14="http://schemas.microsoft.com/office/word/2010/wordprocessingDrawing" xmlns:m="http://schemas.openxmlformats.org/officeDocument/2006/math" xmlns:mc="http://schemas.openxmlformats.org/markup-compatibility/2006" xmlns:sl="http://schemas.openxmlformats.org/schemaLibrary/2006/main" xmlns:wne="http://schemas.microsoft.com/office/word/2006/wordml" xmlns:cdr="http://schemas.openxmlformats.org/drawingml/2006/chartDrawing" xmlns:c="http://schemas.openxmlformats.org/drawingml/2006/chart" xmlns:c14="http://schemas.microsoft.com/office/drawing/2007/8/2/chart" xmlns:dgm="http://schemas.openxmlformats.org/drawingml/2006/diagram" xmlns:pic="http://schemas.openxmlformats.org/drawingml/2006/picture" xmlns:xdr="http://schemas.openxmlformats.org/drawingml/2006/spreadsheetDrawing" xmlns:dsp="http://schemas.microsoft.com/office/drawing/2008/diagram" xmlns:xvml="urn:schemas-microsoft-com:office:excel" xmlns:o="urn:schemas-microsoft-com:office:office" xmlns:v="urn:schemas-microsoft-com:vml" xmlns:w10="urn:schemas-microsoft-com:office:word" xmlns:pvml="urn:schemas-microsoft-com:office:powerpoint" xmlns:cppr="http://schemas.microsoft.com/office/2006/coverPageProps" xmlns:odx="http://opendope.org/xpaths" xmlns:odc="http://opendope.org/conditions" xmlns:odq="http://opendope.org/questions" xmlns:oda="http://opendope.org/answers" xmlns:odi="http://opendope.org/components" xmlns:odgm="http://opendope.org/SmartArt/DataHierarchy" xmlns:b="http://schemas.openxmlformats.org/officeDocument/2006/bibliography" xmlns:w16se="http://schemas.microsoft.com/office/word/2015/wordml/symex" xmlns:w16cid="http://schemas.microsoft.com/office/word/2016/wordml/cid" xmlns:wetp="http://schemas.microsoft.com/office/webextensions/taskpanes/2010/11" xmlns:we="http://schemas.microsoft.com/office/webextensions/webextension/2010/11" xmlns:comp="http://schemas.openxmlformats.org/drawingml/2006/compatibility" xmlns:lc="http://schemas.openxmlformats.org/drawingml/2006/lockedCanvas">
+<w:document xmlns:w="http://schemas.openxmlformats.org/wordprocessingml/2006/main" xmlns:m="http://schemas.openxmlformats.org/officeDocument/2006/math" xmlns:r="http://schemas.openxmlformats.org/officeDocument/2006/relationships" xmlns:w14="http://schemas.microsoft.com/office/word/2010/wordml" xmlns:wp="http://schemas.openxmlformats.org/drawingml/2006/wordprocessingDrawing" xmlns:a="http://schemas.openxmlformats.org/drawingml/2006/main" xmlns:wp14="http://schemas.microsoft.com/office/word/2010/wordprocessingDrawing" xmlns:w15="http://schemas.microsoft.com/office/word/2012/wordml" xmlns:mc="http://schemas.openxmlformats.org/markup-compatibility/2006" xmlns:sl="http://schemas.openxmlformats.org/schemaLibrary/2006/main" xmlns:wne="http://schemas.microsoft.com/office/word/2006/wordml" xmlns:c="http://schemas.openxmlformats.org/drawingml/2006/chart" xmlns:cdr="http://schemas.openxmlformats.org/drawingml/2006/chartDrawing" xmlns:c14="http://schemas.microsoft.com/office/drawing/2007/8/2/chart" xmlns:dgm="http://schemas.openxmlformats.org/drawingml/2006/diagram" xmlns:pic="http://schemas.openxmlformats.org/drawingml/2006/picture" xmlns:xdr="http://schemas.openxmlformats.org/drawingml/2006/spreadsheetDrawing" xmlns:dsp="http://schemas.microsoft.com/office/drawing/2008/diagram" xmlns:xvml="urn:schemas-microsoft-com:office:excel" xmlns:o="urn:schemas-microsoft-com:office:office" xmlns:v="urn:schemas-microsoft-com:vml" xmlns:w10="urn:schemas-microsoft-com:office:word" xmlns:pvml="urn:schemas-microsoft-com:office:powerpoint" xmlns:cppr="http://schemas.microsoft.com/office/2006/coverPageProps" xmlns:odx="http://opendope.org/xpaths" xmlns:odc="http://opendope.org/conditions" xmlns:odq="http://opendope.org/questions" xmlns:oda="http://opendope.org/answers" xmlns:odi="http://opendope.org/components" xmlns:odgm="http://opendope.org/SmartArt/DataHierarchy" xmlns:b="http://schemas.openxmlformats.org/officeDocument/2006/bibliography" xmlns:w16se="http://schemas.microsoft.com/office/word/2015/wordml/symex" xmlns:w16cid="http://schemas.microsoft.com/office/word/2016/wordml/cid" xmlns:wetp="http://schemas.microsoft.com/office/webextensions/taskpanes/2010/11" xmlns:we="http://schemas.microsoft.com/office/webextensions/webextension/2010/11" xmlns:comp="http://schemas.openxmlformats.org/drawingml/2006/compatibility" xmlns:lc="http://schemas.openxmlformats.org/drawingml/2006/lockedCanvas">
   <w:body>
     <w:p>
       <w:pPr>
@@ -1953,141 +1953,141 @@
                 <w:color w:val="000000"/>
                 <w:sz w:val="20"/>
               </w:rPr>
-              <w:t xml:space="preserve">BMI in kg/m2, median (IQR)</w:t>
-            </w:r>
-          </w:p>
-        </w:tc>
-        <w:tc>
-          <w:tcPr>
-            <w:tcW w:w="0" w:type="auto"/>
-            <w:tcBorders>
-              <w:top w:val="nil" w:color="000000"/>
-              <w:left w:val="nil" w:color="000000"/>
-              <w:bottom w:val="nil" w:color="000000"/>
-              <w:right w:val="nil" w:color="000000"/>
-            </w:tcBorders>
-            <w:vAlign w:val="center"/>
-          </w:tcPr>
-          <w:p>
-            <w:pPr>
-              <w:spacing w:after="0"/>
-              <w:jc w:val="center"/>
-            </w:pPr>
-            <w:r>
-              <w:rPr>
-                <w:rFonts w:ascii="Times new roman" w:hAnsi="Times new roman" w:eastAsia="Times new roman" w:cs="Times new roman"/>
-                <w:color w:val="000000"/>
-                <w:sz w:val="20"/>
-              </w:rPr>
-              <w:t xml:space="preserve">26.7 (24.5-30.3)</w:t>
-            </w:r>
-          </w:p>
-        </w:tc>
-      </w:tr>
-      <w:tr>
-        <w:tc>
-          <w:tcPr>
-            <w:tcW w:w="0" w:type="auto"/>
-            <w:tcBorders>
-              <w:top w:val="nil" w:color="000000"/>
-              <w:left w:val="nil" w:color="000000"/>
-              <w:bottom w:val="nil" w:color="000000"/>
-              <w:right w:val="nil" w:color="000000"/>
-            </w:tcBorders>
-            <w:vAlign w:val="center"/>
-          </w:tcPr>
-          <w:p>
-            <w:pPr>
-              <w:spacing w:after="0"/>
-              <w:jc w:val="left"/>
-            </w:pPr>
-            <w:r>
-              <w:rPr>
-                <w:rFonts w:ascii="Times new roman" w:hAnsi="Times new roman" w:eastAsia="Times new roman" w:cs="Times new roman"/>
-                <w:color w:val="000000"/>
-                <w:sz w:val="20"/>
-              </w:rPr>
-              <w:t xml:space="preserve">P-glucose during HEC in mM, median (IQR)</w:t>
-            </w:r>
-          </w:p>
-        </w:tc>
-        <w:tc>
-          <w:tcPr>
-            <w:tcW w:w="0" w:type="auto"/>
-            <w:tcBorders>
-              <w:top w:val="nil" w:color="000000"/>
-              <w:left w:val="nil" w:color="000000"/>
-              <w:bottom w:val="nil" w:color="000000"/>
-              <w:right w:val="nil" w:color="000000"/>
-            </w:tcBorders>
-            <w:vAlign w:val="center"/>
-          </w:tcPr>
-          <w:p>
-            <w:pPr>
-              <w:spacing w:after="0"/>
-              <w:jc w:val="center"/>
-            </w:pPr>
-            <w:r>
-              <w:rPr>
-                <w:rFonts w:ascii="Times new roman" w:hAnsi="Times new roman" w:eastAsia="Times new roman" w:cs="Times new roman"/>
-                <w:color w:val="000000"/>
-                <w:sz w:val="20"/>
-              </w:rPr>
-              <w:t xml:space="preserve">5.1 (4.8-5.3)</w:t>
-            </w:r>
-          </w:p>
-        </w:tc>
-      </w:tr>
-      <w:tr>
-        <w:tc>
-          <w:tcPr>
-            <w:tcW w:w="0" w:type="auto"/>
-            <w:tcBorders>
-              <w:top w:val="nil" w:color="000000"/>
-              <w:left w:val="nil" w:color="000000"/>
-              <w:bottom w:val="nil" w:color="000000"/>
-              <w:right w:val="nil" w:color="000000"/>
-            </w:tcBorders>
-            <w:vAlign w:val="center"/>
-          </w:tcPr>
-          <w:p>
-            <w:pPr>
-              <w:spacing w:after="0"/>
-              <w:jc w:val="left"/>
-            </w:pPr>
-            <w:r>
-              <w:rPr>
-                <w:rFonts w:ascii="Times new roman" w:hAnsi="Times new roman" w:eastAsia="Times new roman" w:cs="Times new roman"/>
-                <w:color w:val="000000"/>
-                <w:sz w:val="20"/>
-              </w:rPr>
-              <w:t xml:space="preserve">Glucose infusion rate during HEC in mg/kg/min, median (IQR)</w:t>
-            </w:r>
-          </w:p>
-        </w:tc>
-        <w:tc>
-          <w:tcPr>
-            <w:tcW w:w="0" w:type="auto"/>
-            <w:tcBorders>
-              <w:top w:val="nil" w:color="000000"/>
-              <w:left w:val="nil" w:color="000000"/>
-              <w:bottom w:val="nil" w:color="000000"/>
-              <w:right w:val="nil" w:color="000000"/>
-            </w:tcBorders>
-            <w:vAlign w:val="center"/>
-          </w:tcPr>
-          <w:p>
-            <w:pPr>
-              <w:spacing w:after="0"/>
-              <w:jc w:val="center"/>
-            </w:pPr>
-            <w:r>
-              <w:rPr>
-                <w:rFonts w:ascii="Times new roman" w:hAnsi="Times new roman" w:eastAsia="Times new roman" w:cs="Times new roman"/>
-                <w:color w:val="000000"/>
-                <w:sz w:val="20"/>
-              </w:rPr>
-              <w:t xml:space="preserve">3.7 (2.6-4.8)</w:t>
+              <w:t xml:space="preserve">BMI in kg/m2, median (range)</w:t>
+            </w:r>
+          </w:p>
+        </w:tc>
+        <w:tc>
+          <w:tcPr>
+            <w:tcW w:w="0" w:type="auto"/>
+            <w:tcBorders>
+              <w:top w:val="nil" w:color="000000"/>
+              <w:left w:val="nil" w:color="000000"/>
+              <w:bottom w:val="nil" w:color="000000"/>
+              <w:right w:val="nil" w:color="000000"/>
+            </w:tcBorders>
+            <w:vAlign w:val="center"/>
+          </w:tcPr>
+          <w:p>
+            <w:pPr>
+              <w:spacing w:after="0"/>
+              <w:jc w:val="center"/>
+            </w:pPr>
+            <w:r>
+              <w:rPr>
+                <w:rFonts w:ascii="Times new roman" w:hAnsi="Times new roman" w:eastAsia="Times new roman" w:cs="Times new roman"/>
+                <w:color w:val="000000"/>
+                <w:sz w:val="20"/>
+              </w:rPr>
+              <w:t xml:space="preserve">26.7 (19.4-51.5)</w:t>
+            </w:r>
+          </w:p>
+        </w:tc>
+      </w:tr>
+      <w:tr>
+        <w:tc>
+          <w:tcPr>
+            <w:tcW w:w="0" w:type="auto"/>
+            <w:tcBorders>
+              <w:top w:val="nil" w:color="000000"/>
+              <w:left w:val="nil" w:color="000000"/>
+              <w:bottom w:val="nil" w:color="000000"/>
+              <w:right w:val="nil" w:color="000000"/>
+            </w:tcBorders>
+            <w:vAlign w:val="center"/>
+          </w:tcPr>
+          <w:p>
+            <w:pPr>
+              <w:spacing w:after="0"/>
+              <w:jc w:val="left"/>
+            </w:pPr>
+            <w:r>
+              <w:rPr>
+                <w:rFonts w:ascii="Times new roman" w:hAnsi="Times new roman" w:eastAsia="Times new roman" w:cs="Times new roman"/>
+                <w:color w:val="000000"/>
+                <w:sz w:val="20"/>
+              </w:rPr>
+              <w:t xml:space="preserve">P-glucose during HEC in mM, median (range)</w:t>
+            </w:r>
+          </w:p>
+        </w:tc>
+        <w:tc>
+          <w:tcPr>
+            <w:tcW w:w="0" w:type="auto"/>
+            <w:tcBorders>
+              <w:top w:val="nil" w:color="000000"/>
+              <w:left w:val="nil" w:color="000000"/>
+              <w:bottom w:val="nil" w:color="000000"/>
+              <w:right w:val="nil" w:color="000000"/>
+            </w:tcBorders>
+            <w:vAlign w:val="center"/>
+          </w:tcPr>
+          <w:p>
+            <w:pPr>
+              <w:spacing w:after="0"/>
+              <w:jc w:val="center"/>
+            </w:pPr>
+            <w:r>
+              <w:rPr>
+                <w:rFonts w:ascii="Times new roman" w:hAnsi="Times new roman" w:eastAsia="Times new roman" w:cs="Times new roman"/>
+                <w:color w:val="000000"/>
+                <w:sz w:val="20"/>
+              </w:rPr>
+              <w:t xml:space="preserve">5.1 (3.9-7.0)</w:t>
+            </w:r>
+          </w:p>
+        </w:tc>
+      </w:tr>
+      <w:tr>
+        <w:tc>
+          <w:tcPr>
+            <w:tcW w:w="0" w:type="auto"/>
+            <w:tcBorders>
+              <w:top w:val="nil" w:color="000000"/>
+              <w:left w:val="nil" w:color="000000"/>
+              <w:bottom w:val="nil" w:color="000000"/>
+              <w:right w:val="nil" w:color="000000"/>
+            </w:tcBorders>
+            <w:vAlign w:val="center"/>
+          </w:tcPr>
+          <w:p>
+            <w:pPr>
+              <w:spacing w:after="0"/>
+              <w:jc w:val="left"/>
+            </w:pPr>
+            <w:r>
+              <w:rPr>
+                <w:rFonts w:ascii="Times new roman" w:hAnsi="Times new roman" w:eastAsia="Times new roman" w:cs="Times new roman"/>
+                <w:color w:val="000000"/>
+                <w:sz w:val="20"/>
+              </w:rPr>
+              <w:t xml:space="preserve">Glucose infusion rate during HEC in mg/kg/min, median (range)</w:t>
+            </w:r>
+          </w:p>
+        </w:tc>
+        <w:tc>
+          <w:tcPr>
+            <w:tcW w:w="0" w:type="auto"/>
+            <w:tcBorders>
+              <w:top w:val="nil" w:color="000000"/>
+              <w:left w:val="nil" w:color="000000"/>
+              <w:bottom w:val="nil" w:color="000000"/>
+              <w:right w:val="nil" w:color="000000"/>
+            </w:tcBorders>
+            <w:vAlign w:val="center"/>
+          </w:tcPr>
+          <w:p>
+            <w:pPr>
+              <w:spacing w:after="0"/>
+              <w:jc w:val="center"/>
+            </w:pPr>
+            <w:r>
+              <w:rPr>
+                <w:rFonts w:ascii="Times new roman" w:hAnsi="Times new roman" w:eastAsia="Times new roman" w:cs="Times new roman"/>
+                <w:color w:val="000000"/>
+                <w:sz w:val="20"/>
+              </w:rPr>
+              <w:t xml:space="preserve">3.7 (1.0-7.2)</w:t>
             </w:r>
           </w:p>
         </w:tc>
@@ -2875,61 +2875,61 @@
                 <w:color w:val="000000"/>
                 <w:sz w:val="20"/>
               </w:rPr>
-              <w:t xml:space="preserve">Scar tissue in %, median (IQR)</w:t>
-            </w:r>
-          </w:p>
-        </w:tc>
-        <w:tc>
-          <w:tcPr>
-            <w:tcW w:w="0" w:type="auto"/>
-            <w:tcBorders>
-              <w:top w:val="nil" w:color="000000"/>
-              <w:left w:val="nil" w:color="000000"/>
-              <w:bottom w:val="nil" w:color="000000"/>
-              <w:right w:val="nil" w:color="000000"/>
-            </w:tcBorders>
-            <w:vAlign w:val="center"/>
-          </w:tcPr>
-          <w:p>
-            <w:pPr>
-              <w:spacing w:after="0"/>
-              <w:jc w:val="center"/>
-            </w:pPr>
-            <w:r>
-              <w:rPr>
-                <w:rFonts w:ascii="Times new roman" w:hAnsi="Times new roman" w:eastAsia="Times new roman" w:cs="Times new roman"/>
-                <w:color w:val="000000"/>
-                <w:sz w:val="20"/>
-              </w:rPr>
-              <w:t xml:space="preserve">14.0 (6.5-20.5)</w:t>
-            </w:r>
-          </w:p>
-        </w:tc>
-      </w:tr>
-      <w:tr>
-        <w:tc>
-          <w:tcPr>
-            <w:tcW w:w="0" w:type="auto"/>
-            <w:tcBorders>
-              <w:top w:val="nil" w:color="000000"/>
-              <w:left w:val="nil" w:color="000000"/>
-              <w:bottom w:val="nil" w:color="000000"/>
-              <w:right w:val="nil" w:color="000000"/>
-            </w:tcBorders>
-            <w:vAlign w:val="center"/>
-          </w:tcPr>
-          <w:p>
-            <w:pPr>
-              <w:spacing w:after="0"/>
-              <w:jc w:val="left"/>
-            </w:pPr>
-            <w:r>
-              <w:rPr>
-                <w:rFonts w:ascii="Times new roman" w:hAnsi="Times new roman" w:eastAsia="Times new roman" w:cs="Times new roman"/>
-                <w:color w:val="000000"/>
-                <w:sz w:val="20"/>
-              </w:rPr>
-              <w:t xml:space="preserve">Hibernating tissue, median (IQR)</w:t>
+              <w:t xml:space="preserve">Scar tissue in %, median (range)</w:t>
+            </w:r>
+          </w:p>
+        </w:tc>
+        <w:tc>
+          <w:tcPr>
+            <w:tcW w:w="0" w:type="auto"/>
+            <w:tcBorders>
+              <w:top w:val="nil" w:color="000000"/>
+              <w:left w:val="nil" w:color="000000"/>
+              <w:bottom w:val="nil" w:color="000000"/>
+              <w:right w:val="nil" w:color="000000"/>
+            </w:tcBorders>
+            <w:vAlign w:val="center"/>
+          </w:tcPr>
+          <w:p>
+            <w:pPr>
+              <w:spacing w:after="0"/>
+              <w:jc w:val="center"/>
+            </w:pPr>
+            <w:r>
+              <w:rPr>
+                <w:rFonts w:ascii="Times new roman" w:hAnsi="Times new roman" w:eastAsia="Times new roman" w:cs="Times new roman"/>
+                <w:color w:val="000000"/>
+                <w:sz w:val="20"/>
+              </w:rPr>
+              <w:t xml:space="preserve">14.0 (1.0-54.0)</w:t>
+            </w:r>
+          </w:p>
+        </w:tc>
+      </w:tr>
+      <w:tr>
+        <w:tc>
+          <w:tcPr>
+            <w:tcW w:w="0" w:type="auto"/>
+            <w:tcBorders>
+              <w:top w:val="nil" w:color="000000"/>
+              <w:left w:val="nil" w:color="000000"/>
+              <w:bottom w:val="nil" w:color="000000"/>
+              <w:right w:val="nil" w:color="000000"/>
+            </w:tcBorders>
+            <w:vAlign w:val="center"/>
+          </w:tcPr>
+          <w:p>
+            <w:pPr>
+              <w:spacing w:after="0"/>
+              <w:jc w:val="left"/>
+            </w:pPr>
+            <w:r>
+              <w:rPr>
+                <w:rFonts w:ascii="Times new roman" w:hAnsi="Times new roman" w:eastAsia="Times new roman" w:cs="Times new roman"/>
+                <w:color w:val="000000"/>
+                <w:sz w:val="20"/>
+              </w:rPr>
+              <w:t xml:space="preserve">Hibernating tissue, median (range)</w:t>
             </w:r>
           </w:p>
         </w:tc>
@@ -3009,7 +3009,7 @@
                 <w:color w:val="000000"/>
                 <w:sz w:val="20"/>
               </w:rPr>
-              <w:t xml:space="preserve">2.0 (0.0-8.0)</w:t>
+              <w:t xml:space="preserve">2.0 (0.0-21.0)</w:t>
             </w:r>
           </w:p>
         </w:tc>
@@ -3063,35 +3063,35 @@
                 <w:color w:val="000000"/>
                 <w:sz w:val="20"/>
               </w:rPr>
-              <w:t xml:space="preserve">0.0 (0.0-2.0)</w:t>
-            </w:r>
-          </w:p>
-        </w:tc>
-      </w:tr>
-      <w:tr>
-        <w:tc>
-          <w:tcPr>
-            <w:tcW w:w="0" w:type="auto"/>
-            <w:tcBorders>
-              <w:top w:val="nil" w:color="000000"/>
-              <w:left w:val="nil" w:color="000000"/>
-              <w:bottom w:val="nil" w:color="000000"/>
-              <w:right w:val="nil" w:color="000000"/>
-            </w:tcBorders>
-            <w:vAlign w:val="center"/>
-          </w:tcPr>
-          <w:p>
-            <w:pPr>
-              <w:spacing w:after="0"/>
-              <w:jc w:val="left"/>
-            </w:pPr>
-            <w:r>
-              <w:rPr>
-                <w:rFonts w:ascii="Times new roman" w:hAnsi="Times new roman" w:eastAsia="Times new roman" w:cs="Times new roman"/>
-                <w:color w:val="000000"/>
-                <w:sz w:val="20"/>
-              </w:rPr>
-              <w:t xml:space="preserve">Coronary flow reserve, median (IQR)</w:t>
+              <w:t xml:space="preserve">0.0 (0.0-5.0)</w:t>
+            </w:r>
+          </w:p>
+        </w:tc>
+      </w:tr>
+      <w:tr>
+        <w:tc>
+          <w:tcPr>
+            <w:tcW w:w="0" w:type="auto"/>
+            <w:tcBorders>
+              <w:top w:val="nil" w:color="000000"/>
+              <w:left w:val="nil" w:color="000000"/>
+              <w:bottom w:val="nil" w:color="000000"/>
+              <w:right w:val="nil" w:color="000000"/>
+            </w:tcBorders>
+            <w:vAlign w:val="center"/>
+          </w:tcPr>
+          <w:p>
+            <w:pPr>
+              <w:spacing w:after="0"/>
+              <w:jc w:val="left"/>
+            </w:pPr>
+            <w:r>
+              <w:rPr>
+                <w:rFonts w:ascii="Times new roman" w:hAnsi="Times new roman" w:eastAsia="Times new roman" w:cs="Times new roman"/>
+                <w:color w:val="000000"/>
+                <w:sz w:val="20"/>
+              </w:rPr>
+              <w:t xml:space="preserve">Coronary flow reserve, median (range)</w:t>
             </w:r>
           </w:p>
         </w:tc>
@@ -3171,7 +3171,7 @@
                 <w:color w:val="000000"/>
                 <w:sz w:val="20"/>
               </w:rPr>
-              <w:t xml:space="preserve">1.7 (1.3-2.1)</w:t>
+              <w:t xml:space="preserve">1.7 (0.9-3.5)</w:t>
             </w:r>
           </w:p>
         </w:tc>
@@ -3225,35 +3225,35 @@
                 <w:color w:val="000000"/>
                 <w:sz w:val="20"/>
               </w:rPr>
-              <w:t xml:space="preserve">1.6 (1.2-2.1)</w:t>
-            </w:r>
-          </w:p>
-        </w:tc>
-      </w:tr>
-      <w:tr>
-        <w:tc>
-          <w:tcPr>
-            <w:tcW w:w="0" w:type="auto"/>
-            <w:tcBorders>
-              <w:top w:val="nil" w:color="000000"/>
-              <w:left w:val="nil" w:color="000000"/>
-              <w:bottom w:val="nil" w:color="000000"/>
-              <w:right w:val="nil" w:color="000000"/>
-            </w:tcBorders>
-            <w:vAlign w:val="center"/>
-          </w:tcPr>
-          <w:p>
-            <w:pPr>
-              <w:spacing w:after="0"/>
-              <w:jc w:val="left"/>
-            </w:pPr>
-            <w:r>
-              <w:rPr>
-                <w:rFonts w:ascii="Times new roman" w:hAnsi="Times new roman" w:eastAsia="Times new roman" w:cs="Times new roman"/>
-                <w:color w:val="000000"/>
-                <w:sz w:val="20"/>
-              </w:rPr>
-              <w:t xml:space="preserve">Myocardial glucose uptake during in µmol/min/100g tissue, median (IQR)</w:t>
+              <w:t xml:space="preserve">1.6 (0.8-3.2)</w:t>
+            </w:r>
+          </w:p>
+        </w:tc>
+      </w:tr>
+      <w:tr>
+        <w:tc>
+          <w:tcPr>
+            <w:tcW w:w="0" w:type="auto"/>
+            <w:tcBorders>
+              <w:top w:val="nil" w:color="000000"/>
+              <w:left w:val="nil" w:color="000000"/>
+              <w:bottom w:val="nil" w:color="000000"/>
+              <w:right w:val="nil" w:color="000000"/>
+            </w:tcBorders>
+            <w:vAlign w:val="center"/>
+          </w:tcPr>
+          <w:p>
+            <w:pPr>
+              <w:spacing w:after="0"/>
+              <w:jc w:val="left"/>
+            </w:pPr>
+            <w:r>
+              <w:rPr>
+                <w:rFonts w:ascii="Times new roman" w:hAnsi="Times new roman" w:eastAsia="Times new roman" w:cs="Times new roman"/>
+                <w:color w:val="000000"/>
+                <w:sz w:val="20"/>
+              </w:rPr>
+              <w:t xml:space="preserve">Myocardial glucose uptake during in µmol/min/100g tissue, median (range)</w:t>
             </w:r>
           </w:p>
         </w:tc>
@@ -3333,7 +3333,7 @@
                 <w:color w:val="000000"/>
                 <w:sz w:val="20"/>
               </w:rPr>
-              <w:t xml:space="preserve">27.4 (17.7-36.7)</w:t>
+              <w:t xml:space="preserve">27.4 (9.7-48.9)</w:t>
             </w:r>
           </w:p>
         </w:tc>
@@ -3387,7 +3387,7 @@
                 <w:color w:val="000000"/>
                 <w:sz w:val="20"/>
               </w:rPr>
-              <w:t xml:space="preserve">33.8 (21.6-40.8)</w:t>
+              <w:t xml:space="preserve">33.8 (11.7-64.9)</w:t>
             </w:r>
           </w:p>
         </w:tc>
@@ -3441,7 +3441,7 @@
                 <w:color w:val="000000"/>
                 <w:sz w:val="20"/>
               </w:rPr>
-              <w:t xml:space="preserve">27.9 (18.8-35.8)</w:t>
+              <w:t xml:space="preserve">27.9 (8.5-44.5)</w:t>
             </w:r>
           </w:p>
         </w:tc>
@@ -3478,7 +3478,7 @@
           <w:color w:val="000000"/>
           <w:sz w:val="20"/>
         </w:rPr>
-        <w:t xml:space="preserve"> CABG, coronary artery bypass grafting; CTO, chronic total occlusion; HEC, hyperinsulinemic euglycemic clamp; IQR, inter-quartile range (25th to 75th percentile); LAD, left anterior descendent artery; LCx, left circumflex artery; PCI, percutaneous coronary intervention; RCA, right coronary artery; SD, standard deviation. </w:t>
+        <w:t xml:space="preserve"> CABG, coronary artery bypass grafting; CTO, chronic total occlusion; HEC, hyperinsulinemic euglycemic clamp; LAD, left anterior descendent artery; LCx, left circumflex artery; PCI, percutaneous coronary intervention; RCA, right coronary artery; SD, standard deviation. </w:t>
         <w:br w:type="textWrapping"/>
       </w:r>
       <w:r>
@@ -3496,7 +3496,7 @@
           <w:color w:val="000000"/>
           <w:sz w:val="20"/>
         </w:rPr>
-        <w:t xml:space="preserve"> Values are shown as mean (SD), n (%) or median (IQR range 25th to 75th percentile). * Number of segments in area of intervention (up to 17) with at least 10% hibernating tissue divided by the number of coronary arteries intervened upon. Example: 3 hibernating segments in LAD + 1 in RCA / 2 arteries = 2. † Average coronary flow reserve across the area(s) of intervention. ‡ Average myocardial glucose uptake across area(s) of intervention.</w:t>
+        <w:t xml:space="preserve"> Values are shown as mean (SD), n (%) or median (range). * Number of segments in area of intervention (up to 17) with at least 10% hibernating tissue divided by the number of coronary arteries intervened upon. Example: 3 hibernating segments in LAD + 1 in RCA / 2 arteries = 2. † Average coronary flow reserve across the area(s) of intervention. ‡ Average myocardial glucose uptake across area(s) of intervention.</w:t>
       </w:r>
     </w:p>
     <w:p>
@@ -4639,59 +4639,59 @@
                 <w:color w:val="000000"/>
                 <w:sz w:val="20"/>
               </w:rPr>
-              <w:t xml:space="preserve">BMI in kg/m2, median (IQR)</w:t>
-            </w:r>
-          </w:p>
-        </w:tc>
-        <w:tc>
-          <w:tcPr>
-            <w:tcW w:w="0" w:type="auto"/>
-            <w:tcBorders>
-              <w:top w:val="nil" w:color="000000"/>
-              <w:left w:val="nil" w:color="000000"/>
-              <w:bottom w:val="nil" w:color="000000"/>
-              <w:right w:val="nil" w:color="000000"/>
-            </w:tcBorders>
-            <w:vAlign w:val="center"/>
-          </w:tcPr>
-          <w:p>
-            <w:pPr>
-              <w:spacing w:after="0"/>
-              <w:jc w:val="center"/>
-            </w:pPr>
-            <w:r>
-              <w:rPr>
-                <w:rFonts w:ascii="Times new roman" w:hAnsi="Times new roman" w:eastAsia="Times new roman" w:cs="Times new roman"/>
-                <w:color w:val="000000"/>
-                <w:sz w:val="20"/>
-              </w:rPr>
-              <w:t xml:space="preserve">26.6 (23.5-32.3)</w:t>
-            </w:r>
-          </w:p>
-        </w:tc>
-        <w:tc>
-          <w:tcPr>
-            <w:tcW w:w="0" w:type="auto"/>
-            <w:tcBorders>
-              <w:top w:val="nil" w:color="000000"/>
-              <w:left w:val="nil" w:color="000000"/>
-              <w:bottom w:val="nil" w:color="000000"/>
-              <w:right w:val="nil" w:color="000000"/>
-            </w:tcBorders>
-            <w:vAlign w:val="center"/>
-          </w:tcPr>
-          <w:p>
-            <w:pPr>
-              <w:spacing w:after="0"/>
-              <w:jc w:val="center"/>
-            </w:pPr>
-            <w:r>
-              <w:rPr>
-                <w:rFonts w:ascii="Times new roman" w:hAnsi="Times new roman" w:eastAsia="Times new roman" w:cs="Times new roman"/>
-                <w:color w:val="000000"/>
-                <w:sz w:val="20"/>
-              </w:rPr>
-              <w:t xml:space="preserve">26.7 (25.4-29.5)</w:t>
+              <w:t xml:space="preserve">BMI in kg/m2, median (range)</w:t>
+            </w:r>
+          </w:p>
+        </w:tc>
+        <w:tc>
+          <w:tcPr>
+            <w:tcW w:w="0" w:type="auto"/>
+            <w:tcBorders>
+              <w:top w:val="nil" w:color="000000"/>
+              <w:left w:val="nil" w:color="000000"/>
+              <w:bottom w:val="nil" w:color="000000"/>
+              <w:right w:val="nil" w:color="000000"/>
+            </w:tcBorders>
+            <w:vAlign w:val="center"/>
+          </w:tcPr>
+          <w:p>
+            <w:pPr>
+              <w:spacing w:after="0"/>
+              <w:jc w:val="center"/>
+            </w:pPr>
+            <w:r>
+              <w:rPr>
+                <w:rFonts w:ascii="Times new roman" w:hAnsi="Times new roman" w:eastAsia="Times new roman" w:cs="Times new roman"/>
+                <w:color w:val="000000"/>
+                <w:sz w:val="20"/>
+              </w:rPr>
+              <w:t xml:space="preserve">26.6 (21.1-51.5)</w:t>
+            </w:r>
+          </w:p>
+        </w:tc>
+        <w:tc>
+          <w:tcPr>
+            <w:tcW w:w="0" w:type="auto"/>
+            <w:tcBorders>
+              <w:top w:val="nil" w:color="000000"/>
+              <w:left w:val="nil" w:color="000000"/>
+              <w:bottom w:val="nil" w:color="000000"/>
+              <w:right w:val="nil" w:color="000000"/>
+            </w:tcBorders>
+            <w:vAlign w:val="center"/>
+          </w:tcPr>
+          <w:p>
+            <w:pPr>
+              <w:spacing w:after="0"/>
+              <w:jc w:val="center"/>
+            </w:pPr>
+            <w:r>
+              <w:rPr>
+                <w:rFonts w:ascii="Times new roman" w:hAnsi="Times new roman" w:eastAsia="Times new roman" w:cs="Times new roman"/>
+                <w:color w:val="000000"/>
+                <w:sz w:val="20"/>
+              </w:rPr>
+              <w:t xml:space="preserve">26.7 (19.4-39.3)</w:t>
             </w:r>
           </w:p>
         </w:tc>
@@ -4745,59 +4745,59 @@
                 <w:color w:val="000000"/>
                 <w:sz w:val="20"/>
               </w:rPr>
-              <w:t xml:space="preserve">P-glucose during HEC in mM, median (IQR)</w:t>
-            </w:r>
-          </w:p>
-        </w:tc>
-        <w:tc>
-          <w:tcPr>
-            <w:tcW w:w="0" w:type="auto"/>
-            <w:tcBorders>
-              <w:top w:val="nil" w:color="000000"/>
-              <w:left w:val="nil" w:color="000000"/>
-              <w:bottom w:val="nil" w:color="000000"/>
-              <w:right w:val="nil" w:color="000000"/>
-            </w:tcBorders>
-            <w:vAlign w:val="center"/>
-          </w:tcPr>
-          <w:p>
-            <w:pPr>
-              <w:spacing w:after="0"/>
-              <w:jc w:val="center"/>
-            </w:pPr>
-            <w:r>
-              <w:rPr>
-                <w:rFonts w:ascii="Times new roman" w:hAnsi="Times new roman" w:eastAsia="Times new roman" w:cs="Times new roman"/>
-                <w:color w:val="000000"/>
-                <w:sz w:val="20"/>
-              </w:rPr>
-              <w:t xml:space="preserve">5.0 (4.8-5.2)</w:t>
-            </w:r>
-          </w:p>
-        </w:tc>
-        <w:tc>
-          <w:tcPr>
-            <w:tcW w:w="0" w:type="auto"/>
-            <w:tcBorders>
-              <w:top w:val="nil" w:color="000000"/>
-              <w:left w:val="nil" w:color="000000"/>
-              <w:bottom w:val="nil" w:color="000000"/>
-              <w:right w:val="nil" w:color="000000"/>
-            </w:tcBorders>
-            <w:vAlign w:val="center"/>
-          </w:tcPr>
-          <w:p>
-            <w:pPr>
-              <w:spacing w:after="0"/>
-              <w:jc w:val="center"/>
-            </w:pPr>
-            <w:r>
-              <w:rPr>
-                <w:rFonts w:ascii="Times new roman" w:hAnsi="Times new roman" w:eastAsia="Times new roman" w:cs="Times new roman"/>
-                <w:color w:val="000000"/>
-                <w:sz w:val="20"/>
-              </w:rPr>
-              <w:t xml:space="preserve">5.2 (4.9-5.3)</w:t>
+              <w:t xml:space="preserve">P-glucose during HEC in mM, median (range)</w:t>
+            </w:r>
+          </w:p>
+        </w:tc>
+        <w:tc>
+          <w:tcPr>
+            <w:tcW w:w="0" w:type="auto"/>
+            <w:tcBorders>
+              <w:top w:val="nil" w:color="000000"/>
+              <w:left w:val="nil" w:color="000000"/>
+              <w:bottom w:val="nil" w:color="000000"/>
+              <w:right w:val="nil" w:color="000000"/>
+            </w:tcBorders>
+            <w:vAlign w:val="center"/>
+          </w:tcPr>
+          <w:p>
+            <w:pPr>
+              <w:spacing w:after="0"/>
+              <w:jc w:val="center"/>
+            </w:pPr>
+            <w:r>
+              <w:rPr>
+                <w:rFonts w:ascii="Times new roman" w:hAnsi="Times new roman" w:eastAsia="Times new roman" w:cs="Times new roman"/>
+                <w:color w:val="000000"/>
+                <w:sz w:val="20"/>
+              </w:rPr>
+              <w:t xml:space="preserve">5.0 (4.3-7.0)</w:t>
+            </w:r>
+          </w:p>
+        </w:tc>
+        <w:tc>
+          <w:tcPr>
+            <w:tcW w:w="0" w:type="auto"/>
+            <w:tcBorders>
+              <w:top w:val="nil" w:color="000000"/>
+              <w:left w:val="nil" w:color="000000"/>
+              <w:bottom w:val="nil" w:color="000000"/>
+              <w:right w:val="nil" w:color="000000"/>
+            </w:tcBorders>
+            <w:vAlign w:val="center"/>
+          </w:tcPr>
+          <w:p>
+            <w:pPr>
+              <w:spacing w:after="0"/>
+              <w:jc w:val="center"/>
+            </w:pPr>
+            <w:r>
+              <w:rPr>
+                <w:rFonts w:ascii="Times new roman" w:hAnsi="Times new roman" w:eastAsia="Times new roman" w:cs="Times new roman"/>
+                <w:color w:val="000000"/>
+                <w:sz w:val="20"/>
+              </w:rPr>
+              <w:t xml:space="preserve">5.2 (3.9-6.3)</w:t>
             </w:r>
           </w:p>
         </w:tc>
@@ -4851,59 +4851,59 @@
                 <w:color w:val="000000"/>
                 <w:sz w:val="20"/>
               </w:rPr>
-              <w:t xml:space="preserve">Glucose infusion rate during HEC in mg/kg/min, median (IQR)</w:t>
-            </w:r>
-          </w:p>
-        </w:tc>
-        <w:tc>
-          <w:tcPr>
-            <w:tcW w:w="0" w:type="auto"/>
-            <w:tcBorders>
-              <w:top w:val="nil" w:color="000000"/>
-              <w:left w:val="nil" w:color="000000"/>
-              <w:bottom w:val="nil" w:color="000000"/>
-              <w:right w:val="nil" w:color="000000"/>
-            </w:tcBorders>
-            <w:vAlign w:val="center"/>
-          </w:tcPr>
-          <w:p>
-            <w:pPr>
-              <w:spacing w:after="0"/>
-              <w:jc w:val="center"/>
-            </w:pPr>
-            <w:r>
-              <w:rPr>
-                <w:rFonts w:ascii="Times new roman" w:hAnsi="Times new roman" w:eastAsia="Times new roman" w:cs="Times new roman"/>
-                <w:color w:val="000000"/>
-                <w:sz w:val="20"/>
-              </w:rPr>
-              <w:t xml:space="preserve">3.4 (2.0-4.4)</w:t>
-            </w:r>
-          </w:p>
-        </w:tc>
-        <w:tc>
-          <w:tcPr>
-            <w:tcW w:w="0" w:type="auto"/>
-            <w:tcBorders>
-              <w:top w:val="nil" w:color="000000"/>
-              <w:left w:val="nil" w:color="000000"/>
-              <w:bottom w:val="nil" w:color="000000"/>
-              <w:right w:val="nil" w:color="000000"/>
-            </w:tcBorders>
-            <w:vAlign w:val="center"/>
-          </w:tcPr>
-          <w:p>
-            <w:pPr>
-              <w:spacing w:after="0"/>
-              <w:jc w:val="center"/>
-            </w:pPr>
-            <w:r>
-              <w:rPr>
-                <w:rFonts w:ascii="Times new roman" w:hAnsi="Times new roman" w:eastAsia="Times new roman" w:cs="Times new roman"/>
-                <w:color w:val="000000"/>
-                <w:sz w:val="20"/>
-              </w:rPr>
-              <w:t xml:space="preserve">3.8 (2.8-4.9)</w:t>
+              <w:t xml:space="preserve">Glucose infusion rate during HEC in mg/kg/min, median (range)</w:t>
+            </w:r>
+          </w:p>
+        </w:tc>
+        <w:tc>
+          <w:tcPr>
+            <w:tcW w:w="0" w:type="auto"/>
+            <w:tcBorders>
+              <w:top w:val="nil" w:color="000000"/>
+              <w:left w:val="nil" w:color="000000"/>
+              <w:bottom w:val="nil" w:color="000000"/>
+              <w:right w:val="nil" w:color="000000"/>
+            </w:tcBorders>
+            <w:vAlign w:val="center"/>
+          </w:tcPr>
+          <w:p>
+            <w:pPr>
+              <w:spacing w:after="0"/>
+              <w:jc w:val="center"/>
+            </w:pPr>
+            <w:r>
+              <w:rPr>
+                <w:rFonts w:ascii="Times new roman" w:hAnsi="Times new roman" w:eastAsia="Times new roman" w:cs="Times new roman"/>
+                <w:color w:val="000000"/>
+                <w:sz w:val="20"/>
+              </w:rPr>
+              <w:t xml:space="preserve">3.4 (1.0-7.1)</w:t>
+            </w:r>
+          </w:p>
+        </w:tc>
+        <w:tc>
+          <w:tcPr>
+            <w:tcW w:w="0" w:type="auto"/>
+            <w:tcBorders>
+              <w:top w:val="nil" w:color="000000"/>
+              <w:left w:val="nil" w:color="000000"/>
+              <w:bottom w:val="nil" w:color="000000"/>
+              <w:right w:val="nil" w:color="000000"/>
+            </w:tcBorders>
+            <w:vAlign w:val="center"/>
+          </w:tcPr>
+          <w:p>
+            <w:pPr>
+              <w:spacing w:after="0"/>
+              <w:jc w:val="center"/>
+            </w:pPr>
+            <w:r>
+              <w:rPr>
+                <w:rFonts w:ascii="Times new roman" w:hAnsi="Times new roman" w:eastAsia="Times new roman" w:cs="Times new roman"/>
+                <w:color w:val="000000"/>
+                <w:sz w:val="20"/>
+              </w:rPr>
+              <w:t xml:space="preserve">3.8 (2.1-7.2)</w:t>
             </w:r>
           </w:p>
         </w:tc>
@@ -6449,59 +6449,59 @@
                 <w:color w:val="000000"/>
                 <w:sz w:val="20"/>
               </w:rPr>
-              <w:t xml:space="preserve">Scar tissue in %, median (IQR)</w:t>
-            </w:r>
-          </w:p>
-        </w:tc>
-        <w:tc>
-          <w:tcPr>
-            <w:tcW w:w="0" w:type="auto"/>
-            <w:tcBorders>
-              <w:top w:val="nil" w:color="000000"/>
-              <w:left w:val="nil" w:color="000000"/>
-              <w:bottom w:val="nil" w:color="000000"/>
-              <w:right w:val="nil" w:color="000000"/>
-            </w:tcBorders>
-            <w:vAlign w:val="center"/>
-          </w:tcPr>
-          <w:p>
-            <w:pPr>
-              <w:spacing w:after="0"/>
-              <w:jc w:val="center"/>
-            </w:pPr>
-            <w:r>
-              <w:rPr>
-                <w:rFonts w:ascii="Times new roman" w:hAnsi="Times new roman" w:eastAsia="Times new roman" w:cs="Times new roman"/>
-                <w:color w:val="000000"/>
-                <w:sz w:val="20"/>
-              </w:rPr>
-              <w:t xml:space="preserve">13.5 (7.0-21.0)</w:t>
-            </w:r>
-          </w:p>
-        </w:tc>
-        <w:tc>
-          <w:tcPr>
-            <w:tcW w:w="0" w:type="auto"/>
-            <w:tcBorders>
-              <w:top w:val="nil" w:color="000000"/>
-              <w:left w:val="nil" w:color="000000"/>
-              <w:bottom w:val="nil" w:color="000000"/>
-              <w:right w:val="nil" w:color="000000"/>
-            </w:tcBorders>
-            <w:vAlign w:val="center"/>
-          </w:tcPr>
-          <w:p>
-            <w:pPr>
-              <w:spacing w:after="0"/>
-              <w:jc w:val="center"/>
-            </w:pPr>
-            <w:r>
-              <w:rPr>
-                <w:rFonts w:ascii="Times new roman" w:hAnsi="Times new roman" w:eastAsia="Times new roman" w:cs="Times new roman"/>
-                <w:color w:val="000000"/>
-                <w:sz w:val="20"/>
-              </w:rPr>
-              <w:t xml:space="preserve">14.5 (6.0-20.0)</w:t>
+              <w:t xml:space="preserve">Scar tissue in %, median (range)</w:t>
+            </w:r>
+          </w:p>
+        </w:tc>
+        <w:tc>
+          <w:tcPr>
+            <w:tcW w:w="0" w:type="auto"/>
+            <w:tcBorders>
+              <w:top w:val="nil" w:color="000000"/>
+              <w:left w:val="nil" w:color="000000"/>
+              <w:bottom w:val="nil" w:color="000000"/>
+              <w:right w:val="nil" w:color="000000"/>
+            </w:tcBorders>
+            <w:vAlign w:val="center"/>
+          </w:tcPr>
+          <w:p>
+            <w:pPr>
+              <w:spacing w:after="0"/>
+              <w:jc w:val="center"/>
+            </w:pPr>
+            <w:r>
+              <w:rPr>
+                <w:rFonts w:ascii="Times new roman" w:hAnsi="Times new roman" w:eastAsia="Times new roman" w:cs="Times new roman"/>
+                <w:color w:val="000000"/>
+                <w:sz w:val="20"/>
+              </w:rPr>
+              <w:t xml:space="preserve">13.5 (2.0-54.0)</w:t>
+            </w:r>
+          </w:p>
+        </w:tc>
+        <w:tc>
+          <w:tcPr>
+            <w:tcW w:w="0" w:type="auto"/>
+            <w:tcBorders>
+              <w:top w:val="nil" w:color="000000"/>
+              <w:left w:val="nil" w:color="000000"/>
+              <w:bottom w:val="nil" w:color="000000"/>
+              <w:right w:val="nil" w:color="000000"/>
+            </w:tcBorders>
+            <w:vAlign w:val="center"/>
+          </w:tcPr>
+          <w:p>
+            <w:pPr>
+              <w:spacing w:after="0"/>
+              <w:jc w:val="center"/>
+            </w:pPr>
+            <w:r>
+              <w:rPr>
+                <w:rFonts w:ascii="Times new roman" w:hAnsi="Times new roman" w:eastAsia="Times new roman" w:cs="Times new roman"/>
+                <w:color w:val="000000"/>
+                <w:sz w:val="20"/>
+              </w:rPr>
+              <w:t xml:space="preserve">14.5 (1.0-49.0)</w:t>
             </w:r>
           </w:p>
         </w:tc>
@@ -6555,7 +6555,7 @@
                 <w:color w:val="000000"/>
                 <w:sz w:val="20"/>
               </w:rPr>
-              <w:t xml:space="preserve">Hibernating tissue, median (IQR)</w:t>
+              <w:t xml:space="preserve">Hibernating tissue, median (range)</w:t>
             </w:r>
           </w:p>
         </w:tc>
@@ -6687,33 +6687,33 @@
                 <w:color w:val="000000"/>
                 <w:sz w:val="20"/>
               </w:rPr>
-              <w:t xml:space="preserve">4.5 (1.0-9.0)</w:t>
-            </w:r>
-          </w:p>
-        </w:tc>
-        <w:tc>
-          <w:tcPr>
-            <w:tcW w:w="0" w:type="auto"/>
-            <w:tcBorders>
-              <w:top w:val="nil" w:color="000000"/>
-              <w:left w:val="nil" w:color="000000"/>
-              <w:bottom w:val="nil" w:color="000000"/>
-              <w:right w:val="nil" w:color="000000"/>
-            </w:tcBorders>
-            <w:vAlign w:val="center"/>
-          </w:tcPr>
-          <w:p>
-            <w:pPr>
-              <w:spacing w:after="0"/>
-              <w:jc w:val="center"/>
-            </w:pPr>
-            <w:r>
-              <w:rPr>
-                <w:rFonts w:ascii="Times new roman" w:hAnsi="Times new roman" w:eastAsia="Times new roman" w:cs="Times new roman"/>
-                <w:color w:val="000000"/>
-                <w:sz w:val="20"/>
-              </w:rPr>
-              <w:t xml:space="preserve">1.5 (0.0-6.0)</w:t>
+              <w:t xml:space="preserve">4.5 (0.0-21.0)</w:t>
+            </w:r>
+          </w:p>
+        </w:tc>
+        <w:tc>
+          <w:tcPr>
+            <w:tcW w:w="0" w:type="auto"/>
+            <w:tcBorders>
+              <w:top w:val="nil" w:color="000000"/>
+              <w:left w:val="nil" w:color="000000"/>
+              <w:bottom w:val="nil" w:color="000000"/>
+              <w:right w:val="nil" w:color="000000"/>
+            </w:tcBorders>
+            <w:vAlign w:val="center"/>
+          </w:tcPr>
+          <w:p>
+            <w:pPr>
+              <w:spacing w:after="0"/>
+              <w:jc w:val="center"/>
+            </w:pPr>
+            <w:r>
+              <w:rPr>
+                <w:rFonts w:ascii="Times new roman" w:hAnsi="Times new roman" w:eastAsia="Times new roman" w:cs="Times new roman"/>
+                <w:color w:val="000000"/>
+                <w:sz w:val="20"/>
+              </w:rPr>
+              <w:t xml:space="preserve">1.5 (0.0-21.0)</w:t>
             </w:r>
           </w:p>
         </w:tc>
@@ -6793,33 +6793,33 @@
                 <w:color w:val="000000"/>
                 <w:sz w:val="20"/>
               </w:rPr>
-              <w:t xml:space="preserve">1.0 (0.0-2.3)</w:t>
-            </w:r>
-          </w:p>
-        </w:tc>
-        <w:tc>
-          <w:tcPr>
-            <w:tcW w:w="0" w:type="auto"/>
-            <w:tcBorders>
-              <w:top w:val="nil" w:color="000000"/>
-              <w:left w:val="nil" w:color="000000"/>
-              <w:bottom w:val="nil" w:color="000000"/>
-              <w:right w:val="nil" w:color="000000"/>
-            </w:tcBorders>
-            <w:vAlign w:val="center"/>
-          </w:tcPr>
-          <w:p>
-            <w:pPr>
-              <w:spacing w:after="0"/>
-              <w:jc w:val="center"/>
-            </w:pPr>
-            <w:r>
-              <w:rPr>
-                <w:rFonts w:ascii="Times new roman" w:hAnsi="Times new roman" w:eastAsia="Times new roman" w:cs="Times new roman"/>
-                <w:color w:val="000000"/>
-                <w:sz w:val="20"/>
-              </w:rPr>
-              <w:t xml:space="preserve">0.0 (0.0-1.5)</w:t>
+              <w:t xml:space="preserve">1.0 (0.0-5.0)</w:t>
+            </w:r>
+          </w:p>
+        </w:tc>
+        <w:tc>
+          <w:tcPr>
+            <w:tcW w:w="0" w:type="auto"/>
+            <w:tcBorders>
+              <w:top w:val="nil" w:color="000000"/>
+              <w:left w:val="nil" w:color="000000"/>
+              <w:bottom w:val="nil" w:color="000000"/>
+              <w:right w:val="nil" w:color="000000"/>
+            </w:tcBorders>
+            <w:vAlign w:val="center"/>
+          </w:tcPr>
+          <w:p>
+            <w:pPr>
+              <w:spacing w:after="0"/>
+              <w:jc w:val="center"/>
+            </w:pPr>
+            <w:r>
+              <w:rPr>
+                <w:rFonts w:ascii="Times new roman" w:hAnsi="Times new roman" w:eastAsia="Times new roman" w:cs="Times new roman"/>
+                <w:color w:val="000000"/>
+                <w:sz w:val="20"/>
+              </w:rPr>
+              <w:t xml:space="preserve">0.0 (0.0-5.0)</w:t>
             </w:r>
           </w:p>
         </w:tc>
@@ -6873,7 +6873,7 @@
                 <w:color w:val="000000"/>
                 <w:sz w:val="20"/>
               </w:rPr>
-              <w:t xml:space="preserve">Coronary flow reserve, median (IQR)</w:t>
+              <w:t xml:space="preserve">Coronary flow reserve, median (range)</w:t>
             </w:r>
           </w:p>
         </w:tc>
@@ -7005,33 +7005,33 @@
                 <w:color w:val="000000"/>
                 <w:sz w:val="20"/>
               </w:rPr>
-              <w:t xml:space="preserve">1.7 (1.4-2.0)</w:t>
-            </w:r>
-          </w:p>
-        </w:tc>
-        <w:tc>
-          <w:tcPr>
-            <w:tcW w:w="0" w:type="auto"/>
-            <w:tcBorders>
-              <w:top w:val="nil" w:color="000000"/>
-              <w:left w:val="nil" w:color="000000"/>
-              <w:bottom w:val="nil" w:color="000000"/>
-              <w:right w:val="nil" w:color="000000"/>
-            </w:tcBorders>
-            <w:vAlign w:val="center"/>
-          </w:tcPr>
-          <w:p>
-            <w:pPr>
-              <w:spacing w:after="0"/>
-              <w:jc w:val="center"/>
-            </w:pPr>
-            <w:r>
-              <w:rPr>
-                <w:rFonts w:ascii="Times new roman" w:hAnsi="Times new roman" w:eastAsia="Times new roman" w:cs="Times new roman"/>
-                <w:color w:val="000000"/>
-                <w:sz w:val="20"/>
-              </w:rPr>
-              <w:t xml:space="preserve">1.6 (1.2-2.2)</w:t>
+              <w:t xml:space="preserve">1.7 (0.9-2.5)</w:t>
+            </w:r>
+          </w:p>
+        </w:tc>
+        <w:tc>
+          <w:tcPr>
+            <w:tcW w:w="0" w:type="auto"/>
+            <w:tcBorders>
+              <w:top w:val="nil" w:color="000000"/>
+              <w:left w:val="nil" w:color="000000"/>
+              <w:bottom w:val="nil" w:color="000000"/>
+              <w:right w:val="nil" w:color="000000"/>
+            </w:tcBorders>
+            <w:vAlign w:val="center"/>
+          </w:tcPr>
+          <w:p>
+            <w:pPr>
+              <w:spacing w:after="0"/>
+              <w:jc w:val="center"/>
+            </w:pPr>
+            <w:r>
+              <w:rPr>
+                <w:rFonts w:ascii="Times new roman" w:hAnsi="Times new roman" w:eastAsia="Times new roman" w:cs="Times new roman"/>
+                <w:color w:val="000000"/>
+                <w:sz w:val="20"/>
+              </w:rPr>
+              <w:t xml:space="preserve">1.6 (0.9-3.5)</w:t>
             </w:r>
           </w:p>
         </w:tc>
@@ -7111,33 +7111,33 @@
                 <w:color w:val="000000"/>
                 <w:sz w:val="20"/>
               </w:rPr>
-              <w:t xml:space="preserve">1.5 (1.1-1.8)</w:t>
-            </w:r>
-          </w:p>
-        </w:tc>
-        <w:tc>
-          <w:tcPr>
-            <w:tcW w:w="0" w:type="auto"/>
-            <w:tcBorders>
-              <w:top w:val="nil" w:color="000000"/>
-              <w:left w:val="nil" w:color="000000"/>
-              <w:bottom w:val="nil" w:color="000000"/>
-              <w:right w:val="nil" w:color="000000"/>
-            </w:tcBorders>
-            <w:vAlign w:val="center"/>
-          </w:tcPr>
-          <w:p>
-            <w:pPr>
-              <w:spacing w:after="0"/>
-              <w:jc w:val="center"/>
-            </w:pPr>
-            <w:r>
-              <w:rPr>
-                <w:rFonts w:ascii="Times new roman" w:hAnsi="Times new roman" w:eastAsia="Times new roman" w:cs="Times new roman"/>
-                <w:color w:val="000000"/>
-                <w:sz w:val="20"/>
-              </w:rPr>
-              <w:t xml:space="preserve">1.6 (1.2-2.2)</w:t>
+              <w:t xml:space="preserve">1.5 (0.8-3.0)</w:t>
+            </w:r>
+          </w:p>
+        </w:tc>
+        <w:tc>
+          <w:tcPr>
+            <w:tcW w:w="0" w:type="auto"/>
+            <w:tcBorders>
+              <w:top w:val="nil" w:color="000000"/>
+              <w:left w:val="nil" w:color="000000"/>
+              <w:bottom w:val="nil" w:color="000000"/>
+              <w:right w:val="nil" w:color="000000"/>
+            </w:tcBorders>
+            <w:vAlign w:val="center"/>
+          </w:tcPr>
+          <w:p>
+            <w:pPr>
+              <w:spacing w:after="0"/>
+              <w:jc w:val="center"/>
+            </w:pPr>
+            <w:r>
+              <w:rPr>
+                <w:rFonts w:ascii="Times new roman" w:hAnsi="Times new roman" w:eastAsia="Times new roman" w:cs="Times new roman"/>
+                <w:color w:val="000000"/>
+                <w:sz w:val="20"/>
+              </w:rPr>
+              <w:t xml:space="preserve">1.6 (0.8-3.2)</w:t>
             </w:r>
           </w:p>
         </w:tc>
@@ -7191,7 +7191,7 @@
                 <w:color w:val="000000"/>
                 <w:sz w:val="20"/>
               </w:rPr>
-              <w:t xml:space="preserve">Myocardial glucose uptake during in µmol/min/100g tissue, median (IQR)</w:t>
+              <w:t xml:space="preserve">Myocardial glucose uptake during in µmol/min/100g tissue, median (range)</w:t>
             </w:r>
           </w:p>
         </w:tc>
@@ -7323,33 +7323,33 @@
                 <w:color w:val="000000"/>
                 <w:sz w:val="20"/>
               </w:rPr>
-              <w:t xml:space="preserve">28.0 (16.6-37.3)</w:t>
-            </w:r>
-          </w:p>
-        </w:tc>
-        <w:tc>
-          <w:tcPr>
-            <w:tcW w:w="0" w:type="auto"/>
-            <w:tcBorders>
-              <w:top w:val="nil" w:color="000000"/>
-              <w:left w:val="nil" w:color="000000"/>
-              <w:bottom w:val="nil" w:color="000000"/>
-              <w:right w:val="nil" w:color="000000"/>
-            </w:tcBorders>
-            <w:vAlign w:val="center"/>
-          </w:tcPr>
-          <w:p>
-            <w:pPr>
-              <w:spacing w:after="0"/>
-              <w:jc w:val="center"/>
-            </w:pPr>
-            <w:r>
-              <w:rPr>
-                <w:rFonts w:ascii="Times new roman" w:hAnsi="Times new roman" w:eastAsia="Times new roman" w:cs="Times new roman"/>
-                <w:color w:val="000000"/>
-                <w:sz w:val="20"/>
-              </w:rPr>
-              <w:t xml:space="preserve">27.4 (18.8-33.7)</w:t>
+              <w:t xml:space="preserve">28.0 (9.7-42.3)</w:t>
+            </w:r>
+          </w:p>
+        </w:tc>
+        <w:tc>
+          <w:tcPr>
+            <w:tcW w:w="0" w:type="auto"/>
+            <w:tcBorders>
+              <w:top w:val="nil" w:color="000000"/>
+              <w:left w:val="nil" w:color="000000"/>
+              <w:bottom w:val="nil" w:color="000000"/>
+              <w:right w:val="nil" w:color="000000"/>
+            </w:tcBorders>
+            <w:vAlign w:val="center"/>
+          </w:tcPr>
+          <w:p>
+            <w:pPr>
+              <w:spacing w:after="0"/>
+              <w:jc w:val="center"/>
+            </w:pPr>
+            <w:r>
+              <w:rPr>
+                <w:rFonts w:ascii="Times new roman" w:hAnsi="Times new roman" w:eastAsia="Times new roman" w:cs="Times new roman"/>
+                <w:color w:val="000000"/>
+                <w:sz w:val="20"/>
+              </w:rPr>
+              <w:t xml:space="preserve">27.4 (10.4-48.9)</w:t>
             </w:r>
           </w:p>
         </w:tc>
@@ -7429,33 +7429,33 @@
                 <w:color w:val="000000"/>
                 <w:sz w:val="20"/>
               </w:rPr>
-              <w:t xml:space="preserve">34.5 (20.8-41.1)</w:t>
-            </w:r>
-          </w:p>
-        </w:tc>
-        <w:tc>
-          <w:tcPr>
-            <w:tcW w:w="0" w:type="auto"/>
-            <w:tcBorders>
-              <w:top w:val="nil" w:color="000000"/>
-              <w:left w:val="nil" w:color="000000"/>
-              <w:bottom w:val="nil" w:color="000000"/>
-              <w:right w:val="nil" w:color="000000"/>
-            </w:tcBorders>
-            <w:vAlign w:val="center"/>
-          </w:tcPr>
-          <w:p>
-            <w:pPr>
-              <w:spacing w:after="0"/>
-              <w:jc w:val="center"/>
-            </w:pPr>
-            <w:r>
-              <w:rPr>
-                <w:rFonts w:ascii="Times new roman" w:hAnsi="Times new roman" w:eastAsia="Times new roman" w:cs="Times new roman"/>
-                <w:color w:val="000000"/>
-                <w:sz w:val="20"/>
-              </w:rPr>
-              <w:t xml:space="preserve">32.8 (21.8-38.3)</w:t>
+              <w:t xml:space="preserve">34.5 (11.7-54.6)</w:t>
+            </w:r>
+          </w:p>
+        </w:tc>
+        <w:tc>
+          <w:tcPr>
+            <w:tcW w:w="0" w:type="auto"/>
+            <w:tcBorders>
+              <w:top w:val="nil" w:color="000000"/>
+              <w:left w:val="nil" w:color="000000"/>
+              <w:bottom w:val="nil" w:color="000000"/>
+              <w:right w:val="nil" w:color="000000"/>
+            </w:tcBorders>
+            <w:vAlign w:val="center"/>
+          </w:tcPr>
+          <w:p>
+            <w:pPr>
+              <w:spacing w:after="0"/>
+              <w:jc w:val="center"/>
+            </w:pPr>
+            <w:r>
+              <w:rPr>
+                <w:rFonts w:ascii="Times new roman" w:hAnsi="Times new roman" w:eastAsia="Times new roman" w:cs="Times new roman"/>
+                <w:color w:val="000000"/>
+                <w:sz w:val="20"/>
+              </w:rPr>
+              <w:t xml:space="preserve">32.8 (17.6-64.9)</w:t>
             </w:r>
           </w:p>
         </w:tc>
@@ -7535,7 +7535,7 @@
                 <w:color w:val="000000"/>
                 <w:sz w:val="20"/>
               </w:rPr>
-              <w:t xml:space="preserve">32.6 (14.2-36.2)</w:t>
+              <w:t xml:space="preserve">32.6 (10.2-44.5)</w:t>
             </w:r>
           </w:p>
         </w:tc>
@@ -7561,7 +7561,7 @@
                 <w:color w:val="000000"/>
                 <w:sz w:val="20"/>
               </w:rPr>
-              <w:t xml:space="preserve">27.4 (19.2-35.5)</w:t>
+              <w:t xml:space="preserve">27.4 (8.5-44.2)</w:t>
             </w:r>
           </w:p>
         </w:tc>
@@ -7624,7 +7624,7 @@
           <w:color w:val="000000"/>
           <w:sz w:val="20"/>
         </w:rPr>
-        <w:t xml:space="preserve"> CABG, coronary artery bypass grafting; CTO, chronic total occlusion; HEC, hyperinsulinemic euglycemic clamp; IQR, inter-quartile range (25th to 75th percentile); LAD, left anterior descendent artery; LCx, left circumflex artery; PCI, percutaneous coronary intervention; RCA, right coronary artery; SD, standard deviation. </w:t>
+        <w:t xml:space="preserve"> CABG, coronary artery bypass grafting; CTO, chronic total occlusion; HEC, hyperinsulinemic euglycemic clamp; LAD, left anterior descendent artery; LCx, left circumflex artery; PCI, percutaneous coronary intervention; RCA, right coronary artery; SD, standard deviation. </w:t>
         <w:br w:type="textWrapping"/>
       </w:r>
       <w:r>
@@ -7656,7 +7656,7 @@
 </file>
 
 <file path=word/footer-pfooter.xml><?xml version="1.0" encoding="utf-8"?>
-<w:ftr xmlns:w="http://schemas.openxmlformats.org/wordprocessingml/2006/main" xmlns:w15="http://schemas.microsoft.com/office/word/2012/wordml" xmlns:r="http://schemas.openxmlformats.org/officeDocument/2006/relationships" xmlns:w14="http://schemas.microsoft.com/office/word/2010/wordml" xmlns:wp="http://schemas.openxmlformats.org/drawingml/2006/wordprocessingDrawing" xmlns:a="http://schemas.openxmlformats.org/drawingml/2006/main" xmlns:wp14="http://schemas.microsoft.com/office/word/2010/wordprocessingDrawing" xmlns:m="http://schemas.openxmlformats.org/officeDocument/2006/math" xmlns:mc="http://schemas.openxmlformats.org/markup-compatibility/2006" xmlns:sl="http://schemas.openxmlformats.org/schemaLibrary/2006/main" xmlns:wne="http://schemas.microsoft.com/office/word/2006/wordml" xmlns:cdr="http://schemas.openxmlformats.org/drawingml/2006/chartDrawing" xmlns:c="http://schemas.openxmlformats.org/drawingml/2006/chart" xmlns:c14="http://schemas.microsoft.com/office/drawing/2007/8/2/chart" xmlns:dgm="http://schemas.openxmlformats.org/drawingml/2006/diagram" xmlns:pic="http://schemas.openxmlformats.org/drawingml/2006/picture" xmlns:xdr="http://schemas.openxmlformats.org/drawingml/2006/spreadsheetDrawing" xmlns:dsp="http://schemas.microsoft.com/office/drawing/2008/diagram" xmlns:xvml="urn:schemas-microsoft-com:office:excel" xmlns:o="urn:schemas-microsoft-com:office:office" xmlns:v="urn:schemas-microsoft-com:vml" xmlns:w10="urn:schemas-microsoft-com:office:word" xmlns:pvml="urn:schemas-microsoft-com:office:powerpoint" xmlns:cppr="http://schemas.microsoft.com/office/2006/coverPageProps" xmlns:odx="http://opendope.org/xpaths" xmlns:odc="http://opendope.org/conditions" xmlns:odq="http://opendope.org/questions" xmlns:oda="http://opendope.org/answers" xmlns:odi="http://opendope.org/components" xmlns:odgm="http://opendope.org/SmartArt/DataHierarchy" xmlns:b="http://schemas.openxmlformats.org/officeDocument/2006/bibliography" xmlns:w16se="http://schemas.microsoft.com/office/word/2015/wordml/symex" xmlns:w16cid="http://schemas.microsoft.com/office/word/2016/wordml/cid" xmlns:wetp="http://schemas.microsoft.com/office/webextensions/taskpanes/2010/11" xmlns:we="http://schemas.microsoft.com/office/webextensions/webextension/2010/11" xmlns:comp="http://schemas.openxmlformats.org/drawingml/2006/compatibility" xmlns:lc="http://schemas.openxmlformats.org/drawingml/2006/lockedCanvas">
+<w:ftr xmlns:w="http://schemas.openxmlformats.org/wordprocessingml/2006/main" xmlns:m="http://schemas.openxmlformats.org/officeDocument/2006/math" xmlns:r="http://schemas.openxmlformats.org/officeDocument/2006/relationships" xmlns:w14="http://schemas.microsoft.com/office/word/2010/wordml" xmlns:wp="http://schemas.openxmlformats.org/drawingml/2006/wordprocessingDrawing" xmlns:a="http://schemas.openxmlformats.org/drawingml/2006/main" xmlns:wp14="http://schemas.microsoft.com/office/word/2010/wordprocessingDrawing" xmlns:w15="http://schemas.microsoft.com/office/word/2012/wordml" xmlns:mc="http://schemas.openxmlformats.org/markup-compatibility/2006" xmlns:sl="http://schemas.openxmlformats.org/schemaLibrary/2006/main" xmlns:wne="http://schemas.microsoft.com/office/word/2006/wordml" xmlns:c="http://schemas.openxmlformats.org/drawingml/2006/chart" xmlns:cdr="http://schemas.openxmlformats.org/drawingml/2006/chartDrawing" xmlns:c14="http://schemas.microsoft.com/office/drawing/2007/8/2/chart" xmlns:dgm="http://schemas.openxmlformats.org/drawingml/2006/diagram" xmlns:pic="http://schemas.openxmlformats.org/drawingml/2006/picture" xmlns:xdr="http://schemas.openxmlformats.org/drawingml/2006/spreadsheetDrawing" xmlns:dsp="http://schemas.microsoft.com/office/drawing/2008/diagram" xmlns:xvml="urn:schemas-microsoft-com:office:excel" xmlns:o="urn:schemas-microsoft-com:office:office" xmlns:v="urn:schemas-microsoft-com:vml" xmlns:w10="urn:schemas-microsoft-com:office:word" xmlns:pvml="urn:schemas-microsoft-com:office:powerpoint" xmlns:cppr="http://schemas.microsoft.com/office/2006/coverPageProps" xmlns:odx="http://opendope.org/xpaths" xmlns:odc="http://opendope.org/conditions" xmlns:odq="http://opendope.org/questions" xmlns:oda="http://opendope.org/answers" xmlns:odi="http://opendope.org/components" xmlns:odgm="http://opendope.org/SmartArt/DataHierarchy" xmlns:b="http://schemas.openxmlformats.org/officeDocument/2006/bibliography" xmlns:w16se="http://schemas.microsoft.com/office/word/2015/wordml/symex" xmlns:w16cid="http://schemas.microsoft.com/office/word/2016/wordml/cid" xmlns:wetp="http://schemas.microsoft.com/office/webextensions/taskpanes/2010/11" xmlns:we="http://schemas.microsoft.com/office/webextensions/webextension/2010/11" xmlns:comp="http://schemas.openxmlformats.org/drawingml/2006/compatibility" xmlns:lc="http://schemas.openxmlformats.org/drawingml/2006/lockedCanvas">
   <w:p>
     <w:r>
       <w:t/>
@@ -7688,7 +7688,7 @@
 </file>
 
 <file path=word/styles.xml><?xml version="1.0" encoding="utf-8"?>
-<w:styles xmlns:w="http://schemas.openxmlformats.org/wordprocessingml/2006/main" xmlns:w15="http://schemas.microsoft.com/office/word/2012/wordml" xmlns:r="http://schemas.openxmlformats.org/officeDocument/2006/relationships" xmlns:w14="http://schemas.microsoft.com/office/word/2010/wordml" xmlns:wp="http://schemas.openxmlformats.org/drawingml/2006/wordprocessingDrawing" xmlns:a="http://schemas.openxmlformats.org/drawingml/2006/main" xmlns:wp14="http://schemas.microsoft.com/office/word/2010/wordprocessingDrawing" xmlns:m="http://schemas.openxmlformats.org/officeDocument/2006/math" xmlns:mc="http://schemas.openxmlformats.org/markup-compatibility/2006" xmlns:sl="http://schemas.openxmlformats.org/schemaLibrary/2006/main" xmlns:wne="http://schemas.microsoft.com/office/word/2006/wordml" xmlns:cdr="http://schemas.openxmlformats.org/drawingml/2006/chartDrawing" xmlns:c="http://schemas.openxmlformats.org/drawingml/2006/chart" xmlns:c14="http://schemas.microsoft.com/office/drawing/2007/8/2/chart" xmlns:dgm="http://schemas.openxmlformats.org/drawingml/2006/diagram" xmlns:pic="http://schemas.openxmlformats.org/drawingml/2006/picture" xmlns:xdr="http://schemas.openxmlformats.org/drawingml/2006/spreadsheetDrawing" xmlns:dsp="http://schemas.microsoft.com/office/drawing/2008/diagram" xmlns:xvml="urn:schemas-microsoft-com:office:excel" xmlns:o="urn:schemas-microsoft-com:office:office" xmlns:v="urn:schemas-microsoft-com:vml" xmlns:w10="urn:schemas-microsoft-com:office:word" xmlns:pvml="urn:schemas-microsoft-com:office:powerpoint" xmlns:cppr="http://schemas.microsoft.com/office/2006/coverPageProps" xmlns:odx="http://opendope.org/xpaths" xmlns:odc="http://opendope.org/conditions" xmlns:odq="http://opendope.org/questions" xmlns:oda="http://opendope.org/answers" xmlns:odi="http://opendope.org/components" xmlns:odgm="http://opendope.org/SmartArt/DataHierarchy" xmlns:b="http://schemas.openxmlformats.org/officeDocument/2006/bibliography" xmlns:w16se="http://schemas.microsoft.com/office/word/2015/wordml/symex" xmlns:w16cid="http://schemas.microsoft.com/office/word/2016/wordml/cid" xmlns:wetp="http://schemas.microsoft.com/office/webextensions/taskpanes/2010/11" xmlns:we="http://schemas.microsoft.com/office/webextensions/webextension/2010/11" xmlns:comp="http://schemas.openxmlformats.org/drawingml/2006/compatibility" xmlns:lc="http://schemas.openxmlformats.org/drawingml/2006/lockedCanvas">
+<w:styles xmlns:w="http://schemas.openxmlformats.org/wordprocessingml/2006/main" xmlns:m="http://schemas.openxmlformats.org/officeDocument/2006/math" xmlns:r="http://schemas.openxmlformats.org/officeDocument/2006/relationships" xmlns:w14="http://schemas.microsoft.com/office/word/2010/wordml" xmlns:wp="http://schemas.openxmlformats.org/drawingml/2006/wordprocessingDrawing" xmlns:a="http://schemas.openxmlformats.org/drawingml/2006/main" xmlns:wp14="http://schemas.microsoft.com/office/word/2010/wordprocessingDrawing" xmlns:w15="http://schemas.microsoft.com/office/word/2012/wordml" xmlns:mc="http://schemas.openxmlformats.org/markup-compatibility/2006" xmlns:sl="http://schemas.openxmlformats.org/schemaLibrary/2006/main" xmlns:wne="http://schemas.microsoft.com/office/word/2006/wordml" xmlns:c="http://schemas.openxmlformats.org/drawingml/2006/chart" xmlns:cdr="http://schemas.openxmlformats.org/drawingml/2006/chartDrawing" xmlns:c14="http://schemas.microsoft.com/office/drawing/2007/8/2/chart" xmlns:dgm="http://schemas.openxmlformats.org/drawingml/2006/diagram" xmlns:pic="http://schemas.openxmlformats.org/drawingml/2006/picture" xmlns:xdr="http://schemas.openxmlformats.org/drawingml/2006/spreadsheetDrawing" xmlns:dsp="http://schemas.microsoft.com/office/drawing/2008/diagram" xmlns:xvml="urn:schemas-microsoft-com:office:excel" xmlns:o="urn:schemas-microsoft-com:office:office" xmlns:v="urn:schemas-microsoft-com:vml" xmlns:w10="urn:schemas-microsoft-com:office:word" xmlns:pvml="urn:schemas-microsoft-com:office:powerpoint" xmlns:cppr="http://schemas.microsoft.com/office/2006/coverPageProps" xmlns:odx="http://opendope.org/xpaths" xmlns:odc="http://opendope.org/conditions" xmlns:odq="http://opendope.org/questions" xmlns:oda="http://opendope.org/answers" xmlns:odi="http://opendope.org/components" xmlns:odgm="http://opendope.org/SmartArt/DataHierarchy" xmlns:b="http://schemas.openxmlformats.org/officeDocument/2006/bibliography" xmlns:w16se="http://schemas.microsoft.com/office/word/2015/wordml/symex" xmlns:w16cid="http://schemas.microsoft.com/office/word/2016/wordml/cid" xmlns:wetp="http://schemas.microsoft.com/office/webextensions/taskpanes/2010/11" xmlns:we="http://schemas.microsoft.com/office/webextensions/webextension/2010/11" xmlns:comp="http://schemas.openxmlformats.org/drawingml/2006/compatibility" xmlns:lc="http://schemas.openxmlformats.org/drawingml/2006/lockedCanvas">
   <w:docDefaults>
     <w:rPrDefault>
       <w:rPr>

</xml_diff>